<commit_message>
Changes as per Requirement
</commit_message>
<xml_diff>
--- a/Capstone_Stage1.docx
+++ b/Capstone_Stage1.docx
@@ -53,14 +53,12 @@
       <w:r>
         <w:t>Rename this file: “</w:t>
       </w:r>
-      <w:bookmarkStart w:id="0" w:name="_GoBack"/>
       <w:r>
         <w:rPr>
           <w:b/>
         </w:rPr>
         <w:t>Capstone_Stage1</w:t>
       </w:r>
-      <w:bookmarkEnd w:id="0"/>
       <w:r>
         <w:t xml:space="preserve">” </w:t>
       </w:r>
@@ -465,8 +463,8 @@
         <w:pStyle w:val="Title"/>
         <w:contextualSpacing w:val="0"/>
       </w:pPr>
-      <w:bookmarkStart w:id="1" w:name="_cq54i03ftkcu" w:colFirst="0" w:colLast="0"/>
-      <w:bookmarkEnd w:id="1"/>
+      <w:bookmarkStart w:id="0" w:name="_cq54i03ftkcu" w:colFirst="0" w:colLast="0"/>
+      <w:bookmarkEnd w:id="0"/>
       <w:r>
         <w:rPr>
           <w:color w:val="38761D"/>
@@ -479,8 +477,8 @@
         <w:pStyle w:val="Heading1"/>
         <w:contextualSpacing w:val="0"/>
       </w:pPr>
-      <w:bookmarkStart w:id="2" w:name="_sm4ra97uwo11" w:colFirst="0" w:colLast="0"/>
-      <w:bookmarkEnd w:id="2"/>
+      <w:bookmarkStart w:id="1" w:name="_sm4ra97uwo11" w:colFirst="0" w:colLast="0"/>
+      <w:bookmarkEnd w:id="1"/>
       <w:r>
         <w:t xml:space="preserve">Description </w:t>
       </w:r>
@@ -588,8 +586,8 @@
           <w:szCs w:val="22"/>
         </w:rPr>
       </w:pPr>
-      <w:bookmarkStart w:id="3" w:name="_aws88pzfmqca" w:colFirst="0" w:colLast="0"/>
-      <w:bookmarkEnd w:id="3"/>
+      <w:bookmarkStart w:id="2" w:name="_aws88pzfmqca" w:colFirst="0" w:colLast="0"/>
+      <w:bookmarkEnd w:id="2"/>
       <w:r>
         <w:t>Intended User</w:t>
       </w:r>
@@ -609,8 +607,8 @@
         <w:pStyle w:val="Heading1"/>
         <w:contextualSpacing w:val="0"/>
       </w:pPr>
-      <w:bookmarkStart w:id="4" w:name="_zheq5430xrpq" w:colFirst="0" w:colLast="0"/>
-      <w:bookmarkEnd w:id="4"/>
+      <w:bookmarkStart w:id="3" w:name="_zheq5430xrpq" w:colFirst="0" w:colLast="0"/>
+      <w:bookmarkEnd w:id="3"/>
       <w:r>
         <w:t>Features</w:t>
       </w:r>
@@ -705,8 +703,8 @@
         <w:pStyle w:val="Heading1"/>
         <w:contextualSpacing w:val="0"/>
       </w:pPr>
-      <w:bookmarkStart w:id="5" w:name="_giquerrw6g46" w:colFirst="0" w:colLast="0"/>
-      <w:bookmarkEnd w:id="5"/>
+      <w:bookmarkStart w:id="4" w:name="_giquerrw6g46" w:colFirst="0" w:colLast="0"/>
+      <w:bookmarkEnd w:id="4"/>
       <w:r>
         <w:t>User Interface Mocks</w:t>
       </w:r>
@@ -729,8 +727,8 @@
         <w:pStyle w:val="Heading2"/>
         <w:contextualSpacing w:val="0"/>
       </w:pPr>
-      <w:bookmarkStart w:id="6" w:name="_a4jdupabry3k" w:colFirst="0" w:colLast="0"/>
-      <w:bookmarkEnd w:id="6"/>
+      <w:bookmarkStart w:id="5" w:name="_a4jdupabry3k" w:colFirst="0" w:colLast="0"/>
+      <w:bookmarkEnd w:id="5"/>
       <w:r>
         <w:t>Screen 1</w:t>
       </w:r>
@@ -806,8 +804,8 @@
         <w:pStyle w:val="Heading2"/>
         <w:contextualSpacing w:val="0"/>
       </w:pPr>
-      <w:bookmarkStart w:id="7" w:name="_dpcbbkx5yry" w:colFirst="0" w:colLast="0"/>
-      <w:bookmarkEnd w:id="7"/>
+      <w:bookmarkStart w:id="6" w:name="_dpcbbkx5yry" w:colFirst="0" w:colLast="0"/>
+      <w:bookmarkEnd w:id="6"/>
       <w:r>
         <w:lastRenderedPageBreak/>
         <w:t>Screen 2</w:t>
@@ -881,8 +879,8 @@
         <w:pStyle w:val="Heading1"/>
         <w:contextualSpacing w:val="0"/>
       </w:pPr>
-      <w:bookmarkStart w:id="8" w:name="_gvcvmae8jn8u" w:colFirst="0" w:colLast="0"/>
-      <w:bookmarkEnd w:id="8"/>
+      <w:bookmarkStart w:id="7" w:name="_gvcvmae8jn8u" w:colFirst="0" w:colLast="0"/>
+      <w:bookmarkEnd w:id="7"/>
       <w:r>
         <w:t>Key Considerations</w:t>
       </w:r>
@@ -893,8 +891,8 @@
         <w:pStyle w:val="Heading3"/>
         <w:contextualSpacing w:val="0"/>
       </w:pPr>
-      <w:bookmarkStart w:id="9" w:name="_v8my7nhtvz0m" w:colFirst="0" w:colLast="0"/>
-      <w:bookmarkEnd w:id="9"/>
+      <w:bookmarkStart w:id="8" w:name="_v8my7nhtvz0m" w:colFirst="0" w:colLast="0"/>
+      <w:bookmarkEnd w:id="8"/>
       <w:r>
         <w:t xml:space="preserve">How will your app handle data persistence? </w:t>
       </w:r>
@@ -914,8 +912,8 @@
         <w:pStyle w:val="Heading3"/>
         <w:contextualSpacing w:val="0"/>
       </w:pPr>
-      <w:bookmarkStart w:id="10" w:name="_gw69vjn1ico0" w:colFirst="0" w:colLast="0"/>
-      <w:bookmarkEnd w:id="10"/>
+      <w:bookmarkStart w:id="9" w:name="_gw69vjn1ico0" w:colFirst="0" w:colLast="0"/>
+      <w:bookmarkEnd w:id="9"/>
       <w:r>
         <w:t>Describe any corner cases in the UX.</w:t>
       </w:r>
@@ -935,8 +933,8 @@
         <w:pStyle w:val="Heading3"/>
         <w:contextualSpacing w:val="0"/>
       </w:pPr>
-      <w:bookmarkStart w:id="11" w:name="_6yqqubmw5bs" w:colFirst="0" w:colLast="0"/>
-      <w:bookmarkEnd w:id="11"/>
+      <w:bookmarkStart w:id="10" w:name="_6yqqubmw5bs" w:colFirst="0" w:colLast="0"/>
+      <w:bookmarkEnd w:id="10"/>
       <w:r>
         <w:t xml:space="preserve">Describe any libraries you’ll be using and share </w:t>
       </w:r>
@@ -978,8 +976,8 @@
         <w:pStyle w:val="Heading3"/>
         <w:contextualSpacing w:val="0"/>
       </w:pPr>
-      <w:bookmarkStart w:id="12" w:name="_qrxg682nywe6" w:colFirst="0" w:colLast="0"/>
-      <w:bookmarkEnd w:id="12"/>
+      <w:bookmarkStart w:id="11" w:name="_qrxg682nywe6" w:colFirst="0" w:colLast="0"/>
+      <w:bookmarkEnd w:id="11"/>
       <w:r>
         <w:t>Describe how you will implement Google Play Services.</w:t>
       </w:r>
@@ -999,8 +997,8 @@
         <w:pStyle w:val="Heading1"/>
         <w:contextualSpacing w:val="0"/>
       </w:pPr>
-      <w:bookmarkStart w:id="13" w:name="_v518bncmggeg" w:colFirst="0" w:colLast="0"/>
-      <w:bookmarkEnd w:id="13"/>
+      <w:bookmarkStart w:id="12" w:name="_v518bncmggeg" w:colFirst="0" w:colLast="0"/>
+      <w:bookmarkEnd w:id="12"/>
       <w:r>
         <w:lastRenderedPageBreak/>
         <w:t>Next Steps: Required Tasks</w:t>
@@ -1018,8 +1016,8 @@
         <w:pStyle w:val="Heading2"/>
         <w:contextualSpacing w:val="0"/>
       </w:pPr>
-      <w:bookmarkStart w:id="14" w:name="_8oe8zpk3qsmp" w:colFirst="0" w:colLast="0"/>
-      <w:bookmarkEnd w:id="14"/>
+      <w:bookmarkStart w:id="13" w:name="_8oe8zpk3qsmp" w:colFirst="0" w:colLast="0"/>
+      <w:bookmarkEnd w:id="13"/>
       <w:r>
         <w:t>Task 1: Project Setup</w:t>
       </w:r>
@@ -1095,8 +1093,8 @@
         <w:pStyle w:val="Heading2"/>
         <w:contextualSpacing w:val="0"/>
       </w:pPr>
-      <w:bookmarkStart w:id="15" w:name="_rzllsk6uqztx" w:colFirst="0" w:colLast="0"/>
-      <w:bookmarkEnd w:id="15"/>
+      <w:bookmarkStart w:id="14" w:name="_rzllsk6uqztx" w:colFirst="0" w:colLast="0"/>
+      <w:bookmarkEnd w:id="14"/>
       <w:r>
         <w:t>Task 2: Implement UI for Each Activity and Fragment</w:t>
       </w:r>
@@ -1224,27 +1222,75 @@
         <w:pStyle w:val="Heading2"/>
         <w:contextualSpacing w:val="0"/>
       </w:pPr>
-      <w:bookmarkStart w:id="16" w:name="_fdmohs7hes" w:colFirst="0" w:colLast="0"/>
+      <w:bookmarkStart w:id="15" w:name="_fdmohs7hes" w:colFirst="0" w:colLast="0"/>
+      <w:bookmarkEnd w:id="15"/>
+      <w:r>
+        <w:t xml:space="preserve">Task 3: </w:t>
+      </w:r>
+      <w:r>
+        <w:rPr>
+          <w:color w:val="274E13"/>
+        </w:rPr>
+        <w:t>Implements Web Services</w:t>
+      </w:r>
+    </w:p>
+    <w:p/>
+    <w:p>
+      <w:pPr>
+        <w:rPr>
+          <w:color w:val="38761D"/>
+        </w:rPr>
+      </w:pPr>
+      <w:r>
+        <w:rPr>
+          <w:color w:val="38761D"/>
+        </w:rPr>
+        <w:t>Will Implement Web Services for all the activities</w:t>
+      </w:r>
+    </w:p>
+    <w:p>
+      <w:pPr>
+        <w:rPr>
+          <w:color w:val="38761D"/>
+        </w:rPr>
+      </w:pPr>
+    </w:p>
+    <w:p>
+      <w:pPr>
+        <w:pStyle w:val="Heading2"/>
+        <w:contextualSpacing w:val="0"/>
+      </w:pPr>
+      <w:r>
+        <w:t>Task 4</w:t>
+      </w:r>
+      <w:r>
+        <w:t xml:space="preserve">: </w:t>
+      </w:r>
+      <w:r>
+        <w:rPr>
+          <w:color w:val="274E13"/>
+        </w:rPr>
+        <w:t xml:space="preserve">Implements </w:t>
+      </w:r>
+      <w:r>
+        <w:rPr>
+          <w:color w:val="274E13"/>
+        </w:rPr>
+        <w:t>App Widgets</w:t>
+      </w:r>
+    </w:p>
+    <w:p/>
+    <w:p>
+      <w:r>
+        <w:rPr>
+          <w:color w:val="38761D"/>
+        </w:rPr>
+        <w:t>Next and Last Task is to Implement App Widgets</w:t>
+      </w:r>
+      <w:bookmarkStart w:id="16" w:name="_GoBack"/>
       <w:bookmarkEnd w:id="16"/>
-      <w:r>
-        <w:t xml:space="preserve">Task 3: </w:t>
-      </w:r>
-      <w:r>
-        <w:rPr>
-          <w:color w:val="274E13"/>
-        </w:rPr>
-        <w:t>Your Next Task</w:t>
-      </w:r>
-    </w:p>
-    <w:p/>
-    <w:p>
-      <w:r>
-        <w:rPr>
-          <w:color w:val="38761D"/>
-        </w:rPr>
-        <w:t>Will Implement Web Services for all the activities</w:t>
-      </w:r>
-    </w:p>
+    </w:p>
+    <w:p/>
     <w:sectPr>
       <w:headerReference w:type="default" r:id="rId11"/>
       <w:footerReference w:type="default" r:id="rId12"/>
@@ -1301,7 +1347,7 @@
       <w:rPr>
         <w:noProof/>
       </w:rPr>
-      <w:t>1</w:t>
+      <w:t>4</w:t>
     </w:r>
     <w:r>
       <w:fldChar w:fldCharType="end"/>

</xml_diff>